<commit_message>
links in reports fixed
</commit_message>
<xml_diff>
--- a/ITMO.CS/1_FirstLab/LabReport.docx
+++ b/ITMO.CS/1_FirstLab/LabReport.docx
@@ -6025,7 +6025,6 @@
         </w:rPr>
         <w:t>C</w:t>
       </w:r>
-      <w:proofErr w:type="gramStart"/>
       <w:r>
         <w:rPr>
           <w:rFonts w:cs="Times New Roman"/>
@@ -6054,7 +6053,6 @@
         </w:rPr>
         <w:t>CB</w:t>
       </w:r>
-      <w:proofErr w:type="gramEnd"/>
       <w:r>
         <w:rPr>
           <w:rFonts w:cs="Times New Roman"/>
@@ -6105,7 +6103,6 @@
         </w:rPr>
         <w:t>C</w:t>
       </w:r>
-      <w:proofErr w:type="gramStart"/>
       <w:r>
         <w:t>9</w:t>
       </w:r>
@@ -6118,7 +6115,6 @@
         </w:rPr>
         <w:t>CB</w:t>
       </w:r>
-      <w:proofErr w:type="gramEnd"/>
       <w:r>
         <w:rPr>
           <w:vertAlign w:val="subscript"/>
@@ -6277,7 +6273,6 @@
         </w:rPr>
         <w:t>C</w:t>
       </w:r>
-      <w:proofErr w:type="gramStart"/>
       <w:r>
         <w:t>9,</w:t>
       </w:r>
@@ -6287,7 +6282,6 @@
         </w:rPr>
         <w:t>CB</w:t>
       </w:r>
-      <w:proofErr w:type="gramEnd"/>
       <w:r>
         <w:rPr>
           <w:vertAlign w:val="subscript"/>
@@ -6541,15 +6535,7 @@
           <w:i/>
           <w:iCs/>
         </w:rPr>
-        <w:t xml:space="preserve"> </w:t>
-      </w:r>
-      <w:proofErr w:type="gramStart"/>
-      <w:r>
-        <w:rPr>
-          <w:i/>
-          <w:iCs/>
-        </w:rPr>
-        <w:t xml:space="preserve">= </w:t>
+        <w:t xml:space="preserve"> = </w:t>
       </w:r>
       <w:r>
         <w:rPr>
@@ -6558,7 +6544,6 @@
         </w:rPr>
         <w:t>?</w:t>
       </w:r>
-      <w:proofErr w:type="gramEnd"/>
       <w:r>
         <w:rPr>
           <w:i/>
@@ -7198,13 +7183,10 @@
       <w:pPr>
         <w:pStyle w:val="Default"/>
       </w:pPr>
+      <w:r>
+        <w:t xml:space="preserve">Ссылка на листинг программы на </w:t>
+      </w:r>
       <w:hyperlink r:id="rId8" w:history="1">
-        <w:r>
-          <w:rPr>
-            <w:rStyle w:val="af"/>
-          </w:rPr>
-          <w:t xml:space="preserve">Ссылка на листинг программы на </w:t>
-        </w:r>
         <w:proofErr w:type="spellStart"/>
         <w:r>
           <w:rPr>
@@ -7215,6 +7197,9 @@
         </w:r>
         <w:proofErr w:type="spellEnd"/>
       </w:hyperlink>
+      <w:r>
+        <w:t>.</w:t>
+      </w:r>
     </w:p>
     <w:p>
       <w:pPr>

</xml_diff>